<commit_message>
Laboratorio 9 – Entrega final
</commit_message>
<xml_diff>
--- a/Docs/Observaciones-Lab 9.docx
+++ b/Docs/Observaciones-Lab 9.docx
@@ -1,10 +1,10 @@
 
 <file path=word/document.xml><?xml version="1.0" encoding="utf-8"?>
-<w:document xmlns:wpc="http://schemas.microsoft.com/office/word/2010/wordprocessingCanvas" xmlns:cx="http://schemas.microsoft.com/office/drawing/2014/chartex" xmlns:cx1="http://schemas.microsoft.com/office/drawing/2015/9/8/chartex" xmlns:cx2="http://schemas.microsoft.com/office/drawing/2015/10/21/chartex" xmlns:cx3="http://schemas.microsoft.com/office/drawing/2016/5/9/chartex" xmlns:cx4="http://schemas.microsoft.com/office/drawing/2016/5/10/chartex" xmlns:cx5="http://schemas.microsoft.com/office/drawing/2016/5/11/chartex" xmlns:cx6="http://schemas.microsoft.com/office/drawing/2016/5/12/chartex" xmlns:cx7="http://schemas.microsoft.com/office/drawing/2016/5/13/chartex" xmlns:cx8="http://schemas.microsoft.com/office/drawing/2016/5/14/chartex" xmlns:mc="http://schemas.openxmlformats.org/markup-compatibility/2006" xmlns:aink="http://schemas.microsoft.com/office/drawing/2016/ink" xmlns:am3d="http://schemas.microsoft.com/office/drawing/2017/model3d" xmlns:o="urn:schemas-microsoft-com:office:office" xmlns:r="http://schemas.openxmlformats.org/officeDocument/2006/relationships" xmlns:m="http://schemas.openxmlformats.org/officeDocument/2006/math" xmlns:v="urn:schemas-microsoft-com:vml" xmlns:wp14="http://schemas.microsoft.com/office/word/2010/wordprocessingDrawing" xmlns:wp="http://schemas.openxmlformats.org/drawingml/2006/wordprocessingDrawing" xmlns:w10="urn:schemas-microsoft-com:office:word" xmlns:w="http://schemas.openxmlformats.org/wordprocessingml/2006/main" xmlns:w14="http://schemas.microsoft.com/office/word/2010/wordml" xmlns:w15="http://schemas.microsoft.com/office/word/2012/wordml" xmlns:w16cex="http://schemas.microsoft.com/office/word/2018/wordml/cex" xmlns:w16cid="http://schemas.microsoft.com/office/word/2016/wordml/cid" xmlns:w16="http://schemas.microsoft.com/office/word/2018/wordml" xmlns:w16sdtdh="http://schemas.microsoft.com/office/word/2020/wordml/sdtdatahash" xmlns:w16se="http://schemas.microsoft.com/office/word/2015/wordml/symex" xmlns:wpg="http://schemas.microsoft.com/office/word/2010/wordprocessingGroup" xmlns:wpi="http://schemas.microsoft.com/office/word/2010/wordprocessingInk" xmlns:wne="http://schemas.microsoft.com/office/word/2006/wordml" xmlns:wps="http://schemas.microsoft.com/office/word/2010/wordprocessingShape" mc:Ignorable="w14 w15 w16se w16cid w16 w16cex w16sdtdh wp14">
+<w:document xmlns:wpc="http://schemas.microsoft.com/office/word/2010/wordprocessingCanvas" xmlns:cx="http://schemas.microsoft.com/office/drawing/2014/chartex" xmlns:mc="http://schemas.openxmlformats.org/markup-compatibility/2006" xmlns:o="urn:schemas-microsoft-com:office:office" xmlns:r="http://schemas.openxmlformats.org/officeDocument/2006/relationships" xmlns:m="http://schemas.openxmlformats.org/officeDocument/2006/math" xmlns:v="urn:schemas-microsoft-com:vml" xmlns:wp14="http://schemas.microsoft.com/office/word/2010/wordprocessingDrawing" xmlns:wp="http://schemas.openxmlformats.org/drawingml/2006/wordprocessingDrawing" xmlns:w10="urn:schemas-microsoft-com:office:word" xmlns:w="http://schemas.openxmlformats.org/wordprocessingml/2006/main" xmlns:w14="http://schemas.microsoft.com/office/word/2010/wordml" xmlns:w15="http://schemas.microsoft.com/office/word/2012/wordml" xmlns:w16se="http://schemas.microsoft.com/office/word/2015/wordml/symex" xmlns:wpg="http://schemas.microsoft.com/office/word/2010/wordprocessingGroup" xmlns:wpi="http://schemas.microsoft.com/office/word/2010/wordprocessingInk" xmlns:wne="http://schemas.microsoft.com/office/word/2006/wordml" xmlns:wps="http://schemas.microsoft.com/office/word/2010/wordprocessingShape" mc:Ignorable="w14 w15 w16se wp14">
   <w:body>
     <w:p>
       <w:pPr>
-        <w:pStyle w:val="Title"/>
+        <w:pStyle w:val="Ttulo"/>
         <w:jc w:val="center"/>
         <w:rPr>
           <w:b/>
@@ -25,73 +25,79 @@
     </w:p>
     <w:p>
       <w:pPr>
-        <w:spacing w:after="0"/>
-        <w:jc w:val="right"/>
+        <w:pStyle w:val="Ttulo1"/>
         <w:rPr>
+          <w:rFonts w:asciiTheme="minorHAnsi" w:eastAsiaTheme="minorEastAsia" w:hAnsiTheme="minorHAnsi" w:cstheme="minorBidi"/>
           <w:noProof w:val="0"/>
+          <w:color w:val="auto"/>
+          <w:sz w:val="22"/>
+          <w:szCs w:val="22"/>
           <w:lang w:val="es-CO"/>
         </w:rPr>
       </w:pPr>
       <w:r>
         <w:rPr>
+          <w:rFonts w:asciiTheme="minorHAnsi" w:eastAsiaTheme="minorEastAsia" w:hAnsiTheme="minorHAnsi" w:cstheme="minorBidi"/>
           <w:noProof w:val="0"/>
+          <w:color w:val="auto"/>
+          <w:sz w:val="22"/>
+          <w:szCs w:val="22"/>
           <w:lang w:val="es-CO"/>
         </w:rPr>
-        <w:t xml:space="preserve">Estudiante </w:t>
+        <w:t xml:space="preserve">Estudiante 1: Javier García - jr.garciab - 201922294 </w:t>
+      </w:r>
+    </w:p>
+    <w:p>
+      <w:pPr>
+        <w:pStyle w:val="Ttulo1"/>
+        <w:rPr>
+          <w:rFonts w:asciiTheme="minorHAnsi" w:eastAsiaTheme="minorEastAsia" w:hAnsiTheme="minorHAnsi" w:cstheme="minorBidi"/>
+          <w:noProof w:val="0"/>
+          <w:color w:val="auto"/>
+          <w:sz w:val="22"/>
+          <w:szCs w:val="22"/>
+          <w:lang w:val="es-CO"/>
+        </w:rPr>
+      </w:pPr>
+      <w:bookmarkStart w:id="0" w:name="_GoBack"/>
+      <w:bookmarkEnd w:id="0"/>
+      <w:r>
+        <w:rPr>
+          <w:rFonts w:asciiTheme="minorHAnsi" w:eastAsiaTheme="minorEastAsia" w:hAnsiTheme="minorHAnsi" w:cstheme="minorBidi"/>
+          <w:noProof w:val="0"/>
+          <w:color w:val="auto"/>
+          <w:sz w:val="22"/>
+          <w:szCs w:val="22"/>
+          <w:lang w:val="es-CO"/>
+        </w:rPr>
+        <w:t xml:space="preserve">Estudiante 2: Daniel Lozano - j.lozanom </w:t>
       </w:r>
       <w:r>
         <w:rPr>
+          <w:rFonts w:asciiTheme="minorHAnsi" w:eastAsiaTheme="minorEastAsia" w:hAnsiTheme="minorHAnsi" w:cstheme="minorBidi"/>
           <w:noProof w:val="0"/>
+          <w:color w:val="auto"/>
+          <w:sz w:val="22"/>
+          <w:szCs w:val="22"/>
           <w:lang w:val="es-CO"/>
         </w:rPr>
-        <w:t xml:space="preserve">1 Cod </w:t>
-      </w:r>
-      <w:proofErr w:type="spellStart"/>
-      <w:r>
-        <w:rPr>
-          <w:noProof w:val="0"/>
-          <w:lang w:val="es-CO"/>
-        </w:rPr>
-        <w:t>XXXX</w:t>
-      </w:r>
-      <w:proofErr w:type="spellEnd"/>
-    </w:p>
-    <w:p>
-      <w:pPr>
-        <w:spacing w:after="0"/>
-        <w:jc w:val="right"/>
-        <w:rPr>
-          <w:noProof w:val="0"/>
-          <w:lang w:val="es-CO"/>
-        </w:rPr>
-      </w:pPr>
-      <w:r>
-        <w:rPr>
-          <w:noProof w:val="0"/>
-          <w:lang w:val="es-CO"/>
-        </w:rPr>
-        <w:t xml:space="preserve">Estudiante </w:t>
+        <w:t>–</w:t>
       </w:r>
       <w:r>
         <w:rPr>
+          <w:rFonts w:asciiTheme="minorHAnsi" w:eastAsiaTheme="minorEastAsia" w:hAnsiTheme="minorHAnsi" w:cstheme="minorBidi"/>
           <w:noProof w:val="0"/>
+          <w:color w:val="auto"/>
+          <w:sz w:val="22"/>
+          <w:szCs w:val="22"/>
           <w:lang w:val="es-CO"/>
         </w:rPr>
-        <w:t xml:space="preserve">2 Cod </w:t>
+        <w:t xml:space="preserve"> 201911107</w:t>
       </w:r>
-      <w:proofErr w:type="spellStart"/>
-      <w:r>
-        <w:rPr>
-          <w:noProof w:val="0"/>
-          <w:lang w:val="es-CO"/>
-        </w:rPr>
-        <w:t>XXXX</w:t>
-      </w:r>
-      <w:proofErr w:type="spellEnd"/>
     </w:p>
     <w:p>
       <w:pPr>
-        <w:pStyle w:val="Heading1"/>
+        <w:pStyle w:val="Ttulo1"/>
         <w:rPr>
           <w:b/>
           <w:bCs/>
@@ -111,7 +117,7 @@
     </w:p>
     <w:p>
       <w:pPr>
-        <w:pStyle w:val="ListParagraph"/>
+        <w:pStyle w:val="Prrafodelista"/>
         <w:numPr>
           <w:ilvl w:val="0"/>
           <w:numId w:val="12"/>
@@ -147,6 +153,25 @@
     </w:p>
     <w:p>
       <w:pPr>
+        <w:pStyle w:val="Prrafodelista"/>
+        <w:spacing w:after="0"/>
+        <w:ind w:left="360"/>
+        <w:jc w:val="both"/>
+        <w:rPr>
+          <w:rFonts w:ascii="Dax-Regular" w:hAnsi="Dax-Regular"/>
+          <w:lang w:val="es-CO"/>
+        </w:rPr>
+      </w:pPr>
+      <w:r>
+        <w:rPr>
+          <w:rFonts w:ascii="Dax-Regular" w:hAnsi="Dax-Regular"/>
+          <w:lang w:val="es-CO"/>
+        </w:rPr>
+        <w:t xml:space="preserve">RTA/ El BST tiene una altura mayor al RBT y la diferencia entre sus alturas es de 16. </w:t>
+      </w:r>
+    </w:p>
+    <w:p>
+      <w:pPr>
         <w:spacing w:after="0"/>
         <w:jc w:val="both"/>
         <w:rPr>
@@ -157,17 +182,7 @@
     </w:p>
     <w:p>
       <w:pPr>
-        <w:spacing w:after="0"/>
-        <w:jc w:val="both"/>
-        <w:rPr>
-          <w:rFonts w:ascii="Dax-Regular" w:hAnsi="Dax-Regular"/>
-          <w:lang w:val="es-CO"/>
-        </w:rPr>
-      </w:pPr>
-    </w:p>
-    <w:p>
-      <w:pPr>
-        <w:pStyle w:val="ListParagraph"/>
+        <w:pStyle w:val="Prrafodelista"/>
         <w:numPr>
           <w:ilvl w:val="0"/>
           <w:numId w:val="12"/>
@@ -185,6 +200,25 @@
           <w:lang w:val="es-CO"/>
         </w:rPr>
         <w:t>¿Por qué pasa esto?</w:t>
+      </w:r>
+    </w:p>
+    <w:p>
+      <w:pPr>
+        <w:pStyle w:val="Prrafodelista"/>
+        <w:spacing w:after="0"/>
+        <w:ind w:left="360"/>
+        <w:jc w:val="both"/>
+        <w:rPr>
+          <w:rFonts w:ascii="Dax-Regular" w:hAnsi="Dax-Regular"/>
+          <w:lang w:val="es-CO"/>
+        </w:rPr>
+      </w:pPr>
+      <w:r>
+        <w:rPr>
+          <w:rFonts w:ascii="Dax-Regular" w:hAnsi="Dax-Regular"/>
+          <w:lang w:val="es-CO"/>
+        </w:rPr>
+        <w:t xml:space="preserve">RTA/ Porque la estructura que tiene un BST busca que solamente el nodo izquierdo sea menor a la raíz lo que perfectamente puede crear algo parecido a un arreglo, pero un RBT tiene una estructura más estricta puesto que solo pueden tener enlaces rojos a la izquierda y no puede haber dos seguidos con enlaces rojos, lo que provoca que constantemente se esté reorganizando el árbol de cierta manera que la altura se reduce en comparación con el BST. </w:t>
       </w:r>
     </w:p>
     <w:p>
@@ -208,7 +242,7 @@
 </file>
 
 <file path=word/endnotes.xml><?xml version="1.0" encoding="utf-8"?>
-<w:endnotes xmlns:wpc="http://schemas.microsoft.com/office/word/2010/wordprocessingCanvas" xmlns:cx="http://schemas.microsoft.com/office/drawing/2014/chartex" xmlns:cx1="http://schemas.microsoft.com/office/drawing/2015/9/8/chartex" xmlns:cx2="http://schemas.microsoft.com/office/drawing/2015/10/21/chartex" xmlns:cx3="http://schemas.microsoft.com/office/drawing/2016/5/9/chartex" xmlns:cx4="http://schemas.microsoft.com/office/drawing/2016/5/10/chartex" xmlns:cx5="http://schemas.microsoft.com/office/drawing/2016/5/11/chartex" xmlns:cx6="http://schemas.microsoft.com/office/drawing/2016/5/12/chartex" xmlns:cx7="http://schemas.microsoft.com/office/drawing/2016/5/13/chartex" xmlns:cx8="http://schemas.microsoft.com/office/drawing/2016/5/14/chartex" xmlns:mc="http://schemas.openxmlformats.org/markup-compatibility/2006" xmlns:aink="http://schemas.microsoft.com/office/drawing/2016/ink" xmlns:am3d="http://schemas.microsoft.com/office/drawing/2017/model3d" xmlns:o="urn:schemas-microsoft-com:office:office" xmlns:r="http://schemas.openxmlformats.org/officeDocument/2006/relationships" xmlns:m="http://schemas.openxmlformats.org/officeDocument/2006/math" xmlns:v="urn:schemas-microsoft-com:vml" xmlns:wp14="http://schemas.microsoft.com/office/word/2010/wordprocessingDrawing" xmlns:wp="http://schemas.openxmlformats.org/drawingml/2006/wordprocessingDrawing" xmlns:w10="urn:schemas-microsoft-com:office:word" xmlns:w="http://schemas.openxmlformats.org/wordprocessingml/2006/main" xmlns:w14="http://schemas.microsoft.com/office/word/2010/wordml" xmlns:w15="http://schemas.microsoft.com/office/word/2012/wordml" xmlns:w16cex="http://schemas.microsoft.com/office/word/2018/wordml/cex" xmlns:w16cid="http://schemas.microsoft.com/office/word/2016/wordml/cid" xmlns:w16="http://schemas.microsoft.com/office/word/2018/wordml" xmlns:w16sdtdh="http://schemas.microsoft.com/office/word/2020/wordml/sdtdatahash" xmlns:w16se="http://schemas.microsoft.com/office/word/2015/wordml/symex" xmlns:wpg="http://schemas.microsoft.com/office/word/2010/wordprocessingGroup" xmlns:wpi="http://schemas.microsoft.com/office/word/2010/wordprocessingInk" xmlns:wne="http://schemas.microsoft.com/office/word/2006/wordml" xmlns:wps="http://schemas.microsoft.com/office/word/2010/wordprocessingShape" mc:Ignorable="w14 w15 w16se w16cid w16 w16cex w16sdtdh wp14">
+<w:endnotes xmlns:wpc="http://schemas.microsoft.com/office/word/2010/wordprocessingCanvas" xmlns:cx="http://schemas.microsoft.com/office/drawing/2014/chartex" xmlns:mc="http://schemas.openxmlformats.org/markup-compatibility/2006" xmlns:o="urn:schemas-microsoft-com:office:office" xmlns:r="http://schemas.openxmlformats.org/officeDocument/2006/relationships" xmlns:m="http://schemas.openxmlformats.org/officeDocument/2006/math" xmlns:v="urn:schemas-microsoft-com:vml" xmlns:wp14="http://schemas.microsoft.com/office/word/2010/wordprocessingDrawing" xmlns:wp="http://schemas.openxmlformats.org/drawingml/2006/wordprocessingDrawing" xmlns:w10="urn:schemas-microsoft-com:office:word" xmlns:w="http://schemas.openxmlformats.org/wordprocessingml/2006/main" xmlns:w14="http://schemas.microsoft.com/office/word/2010/wordml" xmlns:w15="http://schemas.microsoft.com/office/word/2012/wordml" xmlns:w16se="http://schemas.microsoft.com/office/word/2015/wordml/symex" xmlns:wpg="http://schemas.microsoft.com/office/word/2010/wordprocessingGroup" xmlns:wpi="http://schemas.microsoft.com/office/word/2010/wordprocessingInk" xmlns:wne="http://schemas.microsoft.com/office/word/2006/wordml" xmlns:wps="http://schemas.microsoft.com/office/word/2010/wordprocessingShape" mc:Ignorable="w14 w15 w16se wp14">
   <w:endnote w:type="separator" w:id="-1">
     <w:p>
       <w:pPr>
@@ -233,7 +267,7 @@
 </file>
 
 <file path=word/footnotes.xml><?xml version="1.0" encoding="utf-8"?>
-<w:footnotes xmlns:wpc="http://schemas.microsoft.com/office/word/2010/wordprocessingCanvas" xmlns:cx="http://schemas.microsoft.com/office/drawing/2014/chartex" xmlns:cx1="http://schemas.microsoft.com/office/drawing/2015/9/8/chartex" xmlns:cx2="http://schemas.microsoft.com/office/drawing/2015/10/21/chartex" xmlns:cx3="http://schemas.microsoft.com/office/drawing/2016/5/9/chartex" xmlns:cx4="http://schemas.microsoft.com/office/drawing/2016/5/10/chartex" xmlns:cx5="http://schemas.microsoft.com/office/drawing/2016/5/11/chartex" xmlns:cx6="http://schemas.microsoft.com/office/drawing/2016/5/12/chartex" xmlns:cx7="http://schemas.microsoft.com/office/drawing/2016/5/13/chartex" xmlns:cx8="http://schemas.microsoft.com/office/drawing/2016/5/14/chartex" xmlns:mc="http://schemas.openxmlformats.org/markup-compatibility/2006" xmlns:aink="http://schemas.microsoft.com/office/drawing/2016/ink" xmlns:am3d="http://schemas.microsoft.com/office/drawing/2017/model3d" xmlns:o="urn:schemas-microsoft-com:office:office" xmlns:r="http://schemas.openxmlformats.org/officeDocument/2006/relationships" xmlns:m="http://schemas.openxmlformats.org/officeDocument/2006/math" xmlns:v="urn:schemas-microsoft-com:vml" xmlns:wp14="http://schemas.microsoft.com/office/word/2010/wordprocessingDrawing" xmlns:wp="http://schemas.openxmlformats.org/drawingml/2006/wordprocessingDrawing" xmlns:w10="urn:schemas-microsoft-com:office:word" xmlns:w="http://schemas.openxmlformats.org/wordprocessingml/2006/main" xmlns:w14="http://schemas.microsoft.com/office/word/2010/wordml" xmlns:w15="http://schemas.microsoft.com/office/word/2012/wordml" xmlns:w16cex="http://schemas.microsoft.com/office/word/2018/wordml/cex" xmlns:w16cid="http://schemas.microsoft.com/office/word/2016/wordml/cid" xmlns:w16="http://schemas.microsoft.com/office/word/2018/wordml" xmlns:w16sdtdh="http://schemas.microsoft.com/office/word/2020/wordml/sdtdatahash" xmlns:w16se="http://schemas.microsoft.com/office/word/2015/wordml/symex" xmlns:wpg="http://schemas.microsoft.com/office/word/2010/wordprocessingGroup" xmlns:wpi="http://schemas.microsoft.com/office/word/2010/wordprocessingInk" xmlns:wne="http://schemas.microsoft.com/office/word/2006/wordml" xmlns:wps="http://schemas.microsoft.com/office/word/2010/wordprocessingShape" mc:Ignorable="w14 w15 w16se w16cid w16 w16cex w16sdtdh wp14">
+<w:footnotes xmlns:wpc="http://schemas.microsoft.com/office/word/2010/wordprocessingCanvas" xmlns:cx="http://schemas.microsoft.com/office/drawing/2014/chartex" xmlns:mc="http://schemas.openxmlformats.org/markup-compatibility/2006" xmlns:o="urn:schemas-microsoft-com:office:office" xmlns:r="http://schemas.openxmlformats.org/officeDocument/2006/relationships" xmlns:m="http://schemas.openxmlformats.org/officeDocument/2006/math" xmlns:v="urn:schemas-microsoft-com:vml" xmlns:wp14="http://schemas.microsoft.com/office/word/2010/wordprocessingDrawing" xmlns:wp="http://schemas.openxmlformats.org/drawingml/2006/wordprocessingDrawing" xmlns:w10="urn:schemas-microsoft-com:office:word" xmlns:w="http://schemas.openxmlformats.org/wordprocessingml/2006/main" xmlns:w14="http://schemas.microsoft.com/office/word/2010/wordml" xmlns:w15="http://schemas.microsoft.com/office/word/2012/wordml" xmlns:w16se="http://schemas.microsoft.com/office/word/2015/wordml/symex" xmlns:wpg="http://schemas.microsoft.com/office/word/2010/wordprocessingGroup" xmlns:wpi="http://schemas.microsoft.com/office/word/2010/wordprocessingInk" xmlns:wne="http://schemas.microsoft.com/office/word/2006/wordml" xmlns:wps="http://schemas.microsoft.com/office/word/2010/wordprocessingShape" mc:Ignorable="w14 w15 w16se wp14">
   <w:footnote w:type="separator" w:id="-1">
     <w:p>
       <w:pPr>
@@ -258,7 +292,7 @@
 </file>
 
 <file path=word/numbering.xml><?xml version="1.0" encoding="utf-8"?>
-<w:numbering xmlns:wpc="http://schemas.microsoft.com/office/word/2010/wordprocessingCanvas" xmlns:cx="http://schemas.microsoft.com/office/drawing/2014/chartex" xmlns:cx1="http://schemas.microsoft.com/office/drawing/2015/9/8/chartex" xmlns:cx2="http://schemas.microsoft.com/office/drawing/2015/10/21/chartex" xmlns:cx3="http://schemas.microsoft.com/office/drawing/2016/5/9/chartex" xmlns:cx4="http://schemas.microsoft.com/office/drawing/2016/5/10/chartex" xmlns:cx5="http://schemas.microsoft.com/office/drawing/2016/5/11/chartex" xmlns:cx6="http://schemas.microsoft.com/office/drawing/2016/5/12/chartex" xmlns:cx7="http://schemas.microsoft.com/office/drawing/2016/5/13/chartex" xmlns:cx8="http://schemas.microsoft.com/office/drawing/2016/5/14/chartex" xmlns:mc="http://schemas.openxmlformats.org/markup-compatibility/2006" xmlns:aink="http://schemas.microsoft.com/office/drawing/2016/ink" xmlns:am3d="http://schemas.microsoft.com/office/drawing/2017/model3d" xmlns:o="urn:schemas-microsoft-com:office:office" xmlns:r="http://schemas.openxmlformats.org/officeDocument/2006/relationships" xmlns:m="http://schemas.openxmlformats.org/officeDocument/2006/math" xmlns:v="urn:schemas-microsoft-com:vml" xmlns:wp14="http://schemas.microsoft.com/office/word/2010/wordprocessingDrawing" xmlns:wp="http://schemas.openxmlformats.org/drawingml/2006/wordprocessingDrawing" xmlns:w10="urn:schemas-microsoft-com:office:word" xmlns:w="http://schemas.openxmlformats.org/wordprocessingml/2006/main" xmlns:w14="http://schemas.microsoft.com/office/word/2010/wordml" xmlns:w15="http://schemas.microsoft.com/office/word/2012/wordml" xmlns:w16cex="http://schemas.microsoft.com/office/word/2018/wordml/cex" xmlns:w16cid="http://schemas.microsoft.com/office/word/2016/wordml/cid" xmlns:w16="http://schemas.microsoft.com/office/word/2018/wordml" xmlns:w16sdtdh="http://schemas.microsoft.com/office/word/2020/wordml/sdtdatahash" xmlns:w16se="http://schemas.microsoft.com/office/word/2015/wordml/symex" xmlns:wpg="http://schemas.microsoft.com/office/word/2010/wordprocessingGroup" xmlns:wpi="http://schemas.microsoft.com/office/word/2010/wordprocessingInk" xmlns:wne="http://schemas.microsoft.com/office/word/2006/wordml" xmlns:wps="http://schemas.microsoft.com/office/word/2010/wordprocessingShape" mc:Ignorable="w14 w15 w16se w16cid w16 w16cex w16sdtdh wp14">
+<w:numbering xmlns:wpc="http://schemas.microsoft.com/office/word/2010/wordprocessingCanvas" xmlns:cx="http://schemas.microsoft.com/office/drawing/2014/chartex" xmlns:mc="http://schemas.openxmlformats.org/markup-compatibility/2006" xmlns:o="urn:schemas-microsoft-com:office:office" xmlns:r="http://schemas.openxmlformats.org/officeDocument/2006/relationships" xmlns:m="http://schemas.openxmlformats.org/officeDocument/2006/math" xmlns:v="urn:schemas-microsoft-com:vml" xmlns:wp14="http://schemas.microsoft.com/office/word/2010/wordprocessingDrawing" xmlns:wp="http://schemas.openxmlformats.org/drawingml/2006/wordprocessingDrawing" xmlns:w10="urn:schemas-microsoft-com:office:word" xmlns:w="http://schemas.openxmlformats.org/wordprocessingml/2006/main" xmlns:w14="http://schemas.microsoft.com/office/word/2010/wordml" xmlns:w15="http://schemas.microsoft.com/office/word/2012/wordml" xmlns:w16se="http://schemas.microsoft.com/office/word/2015/wordml/symex" xmlns:wpg="http://schemas.microsoft.com/office/word/2010/wordprocessingGroup" xmlns:wpi="http://schemas.microsoft.com/office/word/2010/wordprocessingInk" xmlns:wne="http://schemas.microsoft.com/office/word/2006/wordml" xmlns:wps="http://schemas.microsoft.com/office/word/2010/wordprocessingShape" mc:Ignorable="w14 w15 w16se wp14">
   <w:abstractNum w:abstractNumId="0" w15:restartNumberingAfterBreak="0">
     <w:nsid w:val="00F45053"/>
     <w:multiLevelType w:val="hybridMultilevel"/>
@@ -1450,47 +1484,47 @@
       </w:pPr>
     </w:lvl>
   </w:abstractNum>
-  <w:num w:numId="1" w16cid:durableId="670062722">
+  <w:num w:numId="1">
     <w:abstractNumId w:val="6"/>
   </w:num>
-  <w:num w:numId="2" w16cid:durableId="738597953">
+  <w:num w:numId="2">
     <w:abstractNumId w:val="1"/>
   </w:num>
-  <w:num w:numId="3" w16cid:durableId="1631740467">
+  <w:num w:numId="3">
     <w:abstractNumId w:val="7"/>
   </w:num>
-  <w:num w:numId="4" w16cid:durableId="635109986">
+  <w:num w:numId="4">
     <w:abstractNumId w:val="10"/>
   </w:num>
-  <w:num w:numId="5" w16cid:durableId="1050767660">
+  <w:num w:numId="5">
     <w:abstractNumId w:val="11"/>
   </w:num>
-  <w:num w:numId="6" w16cid:durableId="1216894168">
+  <w:num w:numId="6">
     <w:abstractNumId w:val="0"/>
   </w:num>
-  <w:num w:numId="7" w16cid:durableId="1103187417">
+  <w:num w:numId="7">
     <w:abstractNumId w:val="5"/>
   </w:num>
-  <w:num w:numId="8" w16cid:durableId="1648702066">
+  <w:num w:numId="8">
     <w:abstractNumId w:val="9"/>
   </w:num>
-  <w:num w:numId="9" w16cid:durableId="554242314">
+  <w:num w:numId="9">
     <w:abstractNumId w:val="2"/>
   </w:num>
-  <w:num w:numId="10" w16cid:durableId="2138065139">
+  <w:num w:numId="10">
     <w:abstractNumId w:val="4"/>
   </w:num>
-  <w:num w:numId="11" w16cid:durableId="1059748020">
+  <w:num w:numId="11">
     <w:abstractNumId w:val="8"/>
   </w:num>
-  <w:num w:numId="12" w16cid:durableId="1140535429">
+  <w:num w:numId="12">
     <w:abstractNumId w:val="3"/>
   </w:num>
 </w:numbering>
 </file>
 
 <file path=word/styles.xml><?xml version="1.0" encoding="utf-8"?>
-<w:styles xmlns:mc="http://schemas.openxmlformats.org/markup-compatibility/2006" xmlns:r="http://schemas.openxmlformats.org/officeDocument/2006/relationships" xmlns:w="http://schemas.openxmlformats.org/wordprocessingml/2006/main" xmlns:w14="http://schemas.microsoft.com/office/word/2010/wordml" xmlns:w15="http://schemas.microsoft.com/office/word/2012/wordml" xmlns:w16cex="http://schemas.microsoft.com/office/word/2018/wordml/cex" xmlns:w16cid="http://schemas.microsoft.com/office/word/2016/wordml/cid" xmlns:w16="http://schemas.microsoft.com/office/word/2018/wordml" xmlns:w16sdtdh="http://schemas.microsoft.com/office/word/2020/wordml/sdtdatahash" xmlns:w16se="http://schemas.microsoft.com/office/word/2015/wordml/symex" mc:Ignorable="w14 w15 w16se w16cid w16 w16cex w16sdtdh">
+<w:styles xmlns:mc="http://schemas.openxmlformats.org/markup-compatibility/2006" xmlns:r="http://schemas.openxmlformats.org/officeDocument/2006/relationships" xmlns:w="http://schemas.openxmlformats.org/wordprocessingml/2006/main" xmlns:w14="http://schemas.microsoft.com/office/word/2010/wordml" xmlns:w15="http://schemas.microsoft.com/office/word/2012/wordml" xmlns:w16se="http://schemas.microsoft.com/office/word/2015/wordml/symex" mc:Ignorable="w14 w15 w16se">
   <w:docDefaults>
     <w:rPrDefault>
       <w:rPr>
@@ -1506,7 +1540,7 @@
       </w:pPr>
     </w:pPrDefault>
   </w:docDefaults>
-  <w:latentStyles w:defLockedState="0" w:defUIPriority="99" w:defSemiHidden="0" w:defUnhideWhenUsed="0" w:defQFormat="0" w:count="376">
+  <w:latentStyles w:defLockedState="0" w:defUIPriority="99" w:defSemiHidden="0" w:defUnhideWhenUsed="0" w:defQFormat="0" w:count="371">
     <w:lsdException w:name="Normal" w:uiPriority="0" w:qFormat="1"/>
     <w:lsdException w:name="heading 1" w:uiPriority="9" w:qFormat="1"/>
     <w:lsdException w:name="heading 2" w:semiHidden="1" w:uiPriority="9" w:unhideWhenUsed="1" w:qFormat="1"/>
@@ -1878,11 +1912,6 @@
     <w:lsdException w:name="List Table 5 Dark Accent 6" w:uiPriority="50"/>
     <w:lsdException w:name="List Table 6 Colorful Accent 6" w:uiPriority="51"/>
     <w:lsdException w:name="List Table 7 Colorful Accent 6" w:uiPriority="52"/>
-    <w:lsdException w:name="Mention" w:semiHidden="1" w:unhideWhenUsed="1"/>
-    <w:lsdException w:name="Smart Hyperlink" w:semiHidden="1" w:unhideWhenUsed="1"/>
-    <w:lsdException w:name="Hashtag" w:semiHidden="1" w:unhideWhenUsed="1"/>
-    <w:lsdException w:name="Unresolved Mention" w:semiHidden="1" w:unhideWhenUsed="1"/>
-    <w:lsdException w:name="Smart Link" w:semiHidden="1" w:unhideWhenUsed="1"/>
   </w:latentStyles>
   <w:style w:type="paragraph" w:default="1" w:styleId="Normal">
     <w:name w:val="Normal"/>
@@ -1892,11 +1921,11 @@
       <w:noProof/>
     </w:rPr>
   </w:style>
-  <w:style w:type="paragraph" w:styleId="Heading1">
+  <w:style w:type="paragraph" w:styleId="Ttulo1">
     <w:name w:val="heading 1"/>
     <w:basedOn w:val="Normal"/>
     <w:next w:val="Normal"/>
-    <w:link w:val="Heading1Char"/>
+    <w:link w:val="Ttulo1Car"/>
     <w:uiPriority w:val="9"/>
     <w:qFormat/>
     <w:rsid w:val="003C0715"/>
@@ -1913,11 +1942,11 @@
       <w:szCs w:val="32"/>
     </w:rPr>
   </w:style>
-  <w:style w:type="paragraph" w:styleId="Heading2">
+  <w:style w:type="paragraph" w:styleId="Ttulo2">
     <w:name w:val="heading 2"/>
     <w:basedOn w:val="Normal"/>
     <w:next w:val="Normal"/>
-    <w:link w:val="Heading2Char"/>
+    <w:link w:val="Ttulo2Car"/>
     <w:uiPriority w:val="9"/>
     <w:unhideWhenUsed/>
     <w:qFormat/>
@@ -1935,13 +1964,13 @@
       <w:szCs w:val="26"/>
     </w:rPr>
   </w:style>
-  <w:style w:type="character" w:default="1" w:styleId="DefaultParagraphFont">
+  <w:style w:type="character" w:default="1" w:styleId="Fuentedeprrafopredeter">
     <w:name w:val="Default Paragraph Font"/>
     <w:uiPriority w:val="1"/>
     <w:semiHidden/>
     <w:unhideWhenUsed/>
   </w:style>
-  <w:style w:type="table" w:default="1" w:styleId="TableNormal">
+  <w:style w:type="table" w:default="1" w:styleId="Tablanormal">
     <w:name w:val="Normal Table"/>
     <w:uiPriority w:val="99"/>
     <w:semiHidden/>
@@ -1956,17 +1985,17 @@
       </w:tblCellMar>
     </w:tblPr>
   </w:style>
-  <w:style w:type="numbering" w:default="1" w:styleId="NoList">
+  <w:style w:type="numbering" w:default="1" w:styleId="Sinlista">
     <w:name w:val="No List"/>
     <w:uiPriority w:val="99"/>
     <w:semiHidden/>
     <w:unhideWhenUsed/>
   </w:style>
-  <w:style w:type="paragraph" w:styleId="Title">
+  <w:style w:type="paragraph" w:styleId="Ttulo">
     <w:name w:val="Title"/>
     <w:basedOn w:val="Normal"/>
     <w:next w:val="Normal"/>
-    <w:link w:val="TitleChar"/>
+    <w:link w:val="TtuloCar"/>
     <w:uiPriority w:val="10"/>
     <w:qFormat/>
     <w:rsid w:val="00BA3B38"/>
@@ -1982,10 +2011,10 @@
       <w:szCs w:val="56"/>
     </w:rPr>
   </w:style>
-  <w:style w:type="character" w:customStyle="1" w:styleId="TitleChar">
-    <w:name w:val="Title Char"/>
-    <w:basedOn w:val="DefaultParagraphFont"/>
-    <w:link w:val="Title"/>
+  <w:style w:type="character" w:customStyle="1" w:styleId="TtuloCar">
+    <w:name w:val="Título Car"/>
+    <w:basedOn w:val="Fuentedeprrafopredeter"/>
+    <w:link w:val="Ttulo"/>
     <w:uiPriority w:val="10"/>
     <w:rsid w:val="00BA3B38"/>
     <w:rPr>
@@ -1997,7 +2026,7 @@
       <w:szCs w:val="56"/>
     </w:rPr>
   </w:style>
-  <w:style w:type="paragraph" w:styleId="ListParagraph">
+  <w:style w:type="paragraph" w:styleId="Prrafodelista">
     <w:name w:val="List Paragraph"/>
     <w:basedOn w:val="Normal"/>
     <w:uiPriority w:val="34"/>
@@ -2011,9 +2040,9 @@
       <w:noProof w:val="0"/>
     </w:rPr>
   </w:style>
-  <w:style w:type="character" w:styleId="CommentReference">
+  <w:style w:type="character" w:styleId="Refdecomentario">
     <w:name w:val="annotation reference"/>
-    <w:basedOn w:val="DefaultParagraphFont"/>
+    <w:basedOn w:val="Fuentedeprrafopredeter"/>
     <w:uiPriority w:val="99"/>
     <w:semiHidden/>
     <w:unhideWhenUsed/>
@@ -2023,10 +2052,10 @@
       <w:szCs w:val="16"/>
     </w:rPr>
   </w:style>
-  <w:style w:type="paragraph" w:styleId="CommentText">
+  <w:style w:type="paragraph" w:styleId="Textocomentario">
     <w:name w:val="annotation text"/>
     <w:basedOn w:val="Normal"/>
-    <w:link w:val="CommentTextChar"/>
+    <w:link w:val="TextocomentarioCar"/>
     <w:uiPriority w:val="99"/>
     <w:semiHidden/>
     <w:unhideWhenUsed/>
@@ -2040,10 +2069,10 @@
       <w:szCs w:val="20"/>
     </w:rPr>
   </w:style>
-  <w:style w:type="character" w:customStyle="1" w:styleId="CommentTextChar">
-    <w:name w:val="Comment Text Char"/>
-    <w:basedOn w:val="DefaultParagraphFont"/>
-    <w:link w:val="CommentText"/>
+  <w:style w:type="character" w:customStyle="1" w:styleId="TextocomentarioCar">
+    <w:name w:val="Texto comentario Car"/>
+    <w:basedOn w:val="Fuentedeprrafopredeter"/>
+    <w:link w:val="Textocomentario"/>
     <w:uiPriority w:val="99"/>
     <w:semiHidden/>
     <w:rsid w:val="00A442AC"/>
@@ -2052,7 +2081,7 @@
       <w:szCs w:val="20"/>
     </w:rPr>
   </w:style>
-  <w:style w:type="paragraph" w:styleId="Caption">
+  <w:style w:type="paragraph" w:styleId="Descripcin">
     <w:name w:val="caption"/>
     <w:basedOn w:val="Normal"/>
     <w:next w:val="Normal"/>
@@ -2072,9 +2101,9 @@
       <w:szCs w:val="18"/>
     </w:rPr>
   </w:style>
-  <w:style w:type="table" w:styleId="GridTable2">
+  <w:style w:type="table" w:styleId="Tabladecuadrcula2">
     <w:name w:val="Grid Table 2"/>
-    <w:basedOn w:val="TableNormal"/>
+    <w:basedOn w:val="Tablanormal"/>
     <w:uiPriority w:val="47"/>
     <w:rsid w:val="00076EA8"/>
     <w:pPr>
@@ -2147,10 +2176,10 @@
       </w:tcPr>
     </w:tblStylePr>
   </w:style>
-  <w:style w:type="character" w:customStyle="1" w:styleId="Heading1Char">
-    <w:name w:val="Heading 1 Char"/>
-    <w:basedOn w:val="DefaultParagraphFont"/>
-    <w:link w:val="Heading1"/>
+  <w:style w:type="character" w:customStyle="1" w:styleId="Ttulo1Car">
+    <w:name w:val="Título 1 Car"/>
+    <w:basedOn w:val="Fuentedeprrafopredeter"/>
+    <w:link w:val="Ttulo1"/>
     <w:uiPriority w:val="9"/>
     <w:rsid w:val="003C0715"/>
     <w:rPr>
@@ -2161,10 +2190,10 @@
       <w:szCs w:val="32"/>
     </w:rPr>
   </w:style>
-  <w:style w:type="character" w:customStyle="1" w:styleId="Heading2Char">
-    <w:name w:val="Heading 2 Char"/>
-    <w:basedOn w:val="DefaultParagraphFont"/>
-    <w:link w:val="Heading2"/>
+  <w:style w:type="character" w:customStyle="1" w:styleId="Ttulo2Car">
+    <w:name w:val="Título 2 Car"/>
+    <w:basedOn w:val="Fuentedeprrafopredeter"/>
+    <w:link w:val="Ttulo2"/>
     <w:uiPriority w:val="9"/>
     <w:rsid w:val="003C0715"/>
     <w:rPr>
@@ -2175,10 +2204,10 @@
       <w:szCs w:val="26"/>
     </w:rPr>
   </w:style>
-  <w:style w:type="paragraph" w:styleId="Header">
+  <w:style w:type="paragraph" w:styleId="Encabezado">
     <w:name w:val="header"/>
     <w:basedOn w:val="Normal"/>
-    <w:link w:val="HeaderChar"/>
+    <w:link w:val="EncabezadoCar"/>
     <w:uiPriority w:val="99"/>
     <w:unhideWhenUsed/>
     <w:rsid w:val="00CD1FC8"/>
@@ -2190,20 +2219,20 @@
       <w:spacing w:after="0" w:line="240" w:lineRule="auto"/>
     </w:pPr>
   </w:style>
-  <w:style w:type="character" w:customStyle="1" w:styleId="HeaderChar">
-    <w:name w:val="Header Char"/>
-    <w:basedOn w:val="DefaultParagraphFont"/>
-    <w:link w:val="Header"/>
+  <w:style w:type="character" w:customStyle="1" w:styleId="EncabezadoCar">
+    <w:name w:val="Encabezado Car"/>
+    <w:basedOn w:val="Fuentedeprrafopredeter"/>
+    <w:link w:val="Encabezado"/>
     <w:uiPriority w:val="99"/>
     <w:rsid w:val="00CD1FC8"/>
     <w:rPr>
       <w:noProof/>
     </w:rPr>
   </w:style>
-  <w:style w:type="paragraph" w:styleId="Footer">
+  <w:style w:type="paragraph" w:styleId="Piedepgina">
     <w:name w:val="footer"/>
     <w:basedOn w:val="Normal"/>
-    <w:link w:val="FooterChar"/>
+    <w:link w:val="PiedepginaCar"/>
     <w:uiPriority w:val="99"/>
     <w:unhideWhenUsed/>
     <w:rsid w:val="00CD1FC8"/>
@@ -2215,10 +2244,10 @@
       <w:spacing w:after="0" w:line="240" w:lineRule="auto"/>
     </w:pPr>
   </w:style>
-  <w:style w:type="character" w:customStyle="1" w:styleId="FooterChar">
-    <w:name w:val="Footer Char"/>
-    <w:basedOn w:val="DefaultParagraphFont"/>
-    <w:link w:val="Footer"/>
+  <w:style w:type="character" w:customStyle="1" w:styleId="PiedepginaCar">
+    <w:name w:val="Pie de página Car"/>
+    <w:basedOn w:val="Fuentedeprrafopredeter"/>
+    <w:link w:val="Piedepgina"/>
     <w:uiPriority w:val="99"/>
     <w:rsid w:val="00CD1FC8"/>
     <w:rPr>
@@ -2524,12 +2553,9 @@
 </file>
 
 <file path=customXml/item1.xml><?xml version="1.0" encoding="utf-8"?>
-<?mso-contentType ?>
-<FormTemplates xmlns="http://schemas.microsoft.com/sharepoint/v3/contenttype/forms">
-  <Display>DocumentLibraryForm</Display>
-  <Edit>DocumentLibraryForm</Edit>
-  <New>DocumentLibraryForm</New>
-</FormTemplates>
+<p:properties xmlns:p="http://schemas.microsoft.com/office/2006/metadata/properties" xmlns:xsi="http://www.w3.org/2001/XMLSchema-instance" xmlns:pc="http://schemas.microsoft.com/office/infopath/2007/PartnerControls">
+  <documentManagement/>
+</p:properties>
 </file>
 
 <file path=customXml/item2.xml><?xml version="1.0" encoding="utf-8"?>
@@ -2750,15 +2776,19 @@
 </file>
 
 <file path=customXml/item3.xml><?xml version="1.0" encoding="utf-8"?>
-<p:properties xmlns:p="http://schemas.microsoft.com/office/2006/metadata/properties" xmlns:xsi="http://www.w3.org/2001/XMLSchema-instance" xmlns:pc="http://schemas.microsoft.com/office/infopath/2007/PartnerControls">
-  <documentManagement/>
-</p:properties>
+<?mso-contentType ?>
+<FormTemplates xmlns="http://schemas.microsoft.com/sharepoint/v3/contenttype/forms">
+  <Display>DocumentLibraryForm</Display>
+  <Edit>DocumentLibraryForm</Edit>
+  <New>DocumentLibraryForm</New>
+</FormTemplates>
 </file>
 
 <file path=customXml/itemProps1.xml><?xml version="1.0" encoding="utf-8"?>
-<ds:datastoreItem xmlns:ds="http://schemas.openxmlformats.org/officeDocument/2006/customXml" ds:itemID="{1F59EA8B-1FA8-40D2-A8B0-61B9CE1E4579}">
+<ds:datastoreItem xmlns:ds="http://schemas.openxmlformats.org/officeDocument/2006/customXml" ds:itemID="{8542EACB-7939-45C8-99C3-B6897CA7A7EF}">
   <ds:schemaRefs>
-    <ds:schemaRef ds:uri="http://schemas.microsoft.com/sharepoint/v3/contenttype/forms"/>
+    <ds:schemaRef ds:uri="http://schemas.microsoft.com/office/2006/metadata/properties"/>
+    <ds:schemaRef ds:uri="http://schemas.microsoft.com/office/infopath/2007/PartnerControls"/>
   </ds:schemaRefs>
 </ds:datastoreItem>
 </file>
@@ -2783,10 +2813,9 @@
 </file>
 
 <file path=customXml/itemProps3.xml><?xml version="1.0" encoding="utf-8"?>
-<ds:datastoreItem xmlns:ds="http://schemas.openxmlformats.org/officeDocument/2006/customXml" ds:itemID="{8542EACB-7939-45C8-99C3-B6897CA7A7EF}">
+<ds:datastoreItem xmlns:ds="http://schemas.openxmlformats.org/officeDocument/2006/customXml" ds:itemID="{1F59EA8B-1FA8-40D2-A8B0-61B9CE1E4579}">
   <ds:schemaRefs>
-    <ds:schemaRef ds:uri="http://schemas.microsoft.com/office/2006/metadata/properties"/>
-    <ds:schemaRef ds:uri="http://schemas.microsoft.com/office/infopath/2007/PartnerControls"/>
+    <ds:schemaRef ds:uri="http://schemas.microsoft.com/sharepoint/v3/contenttype/forms"/>
   </ds:schemaRefs>
 </ds:datastoreItem>
 </file>
</xml_diff>